<commit_message>
Add review doc, fix comment doc
</commit_message>
<xml_diff>
--- a/Отзыв.docx
+++ b/Отзыв.docx
@@ -20,6 +20,15 @@
     </w:p>
     <w:p>
       <w:pPr>
+        <w:jc w:val="center"/>
+        <w:rPr>
+          <w:sz w:val="28"/>
+          <w:szCs w:val="28"/>
+        </w:rPr>
+      </w:pPr>
+    </w:p>
+    <w:p>
+      <w:pPr>
         <w:pStyle w:val="PlainText"/>
         <w:jc w:val="center"/>
         <w:rPr>
@@ -72,7 +81,7 @@
           <w:sz w:val="28"/>
           <w:szCs w:val="28"/>
         </w:rPr>
-        <w:t>верс</w:t>
+        <w:t xml:space="preserve">верситет </w:t>
       </w:r>
       <w:r>
         <w:rPr>
@@ -80,40 +89,8 @@
           <w:sz w:val="28"/>
           <w:szCs w:val="28"/>
         </w:rPr>
-        <w:t>и</w:t>
-      </w:r>
-      <w:r>
-        <w:rPr>
-          <w:rFonts w:ascii="Times New Roman" w:hAnsi="Times New Roman"/>
-          <w:sz w:val="28"/>
-          <w:szCs w:val="28"/>
-        </w:rPr>
-        <w:t xml:space="preserve">тет </w:t>
-      </w:r>
-      <w:r>
-        <w:rPr>
-          <w:rFonts w:ascii="Times New Roman" w:hAnsi="Times New Roman"/>
-          <w:sz w:val="28"/>
-          <w:szCs w:val="28"/>
-        </w:rPr>
         <w:br/>
-        <w:t>информатики и радиоэле</w:t>
-      </w:r>
-      <w:r>
-        <w:rPr>
-          <w:rFonts w:ascii="Times New Roman" w:hAnsi="Times New Roman"/>
-          <w:sz w:val="28"/>
-          <w:szCs w:val="28"/>
-        </w:rPr>
-        <w:t>к</w:t>
-      </w:r>
-      <w:r>
-        <w:rPr>
-          <w:rFonts w:ascii="Times New Roman" w:hAnsi="Times New Roman"/>
-          <w:sz w:val="28"/>
-          <w:szCs w:val="28"/>
-        </w:rPr>
-        <w:t xml:space="preserve">троники» </w:t>
+        <w:t xml:space="preserve">информатики и радиоэлектроники» </w:t>
       </w:r>
       <w:r>
         <w:rPr>
@@ -168,7 +145,7 @@
         <w:rPr>
           <w:sz w:val="28"/>
         </w:rPr>
-        <w:t xml:space="preserve">» </w:t>
+        <w:t>»</w:t>
       </w:r>
     </w:p>
     <w:p>
@@ -318,7 +295,7 @@
           <w:sz w:val="28"/>
           <w:szCs w:val="28"/>
         </w:rPr>
-        <w:t>адачи дипломного проектирования, смоделирована предметная область и составлена спецификация требований к разрабатываемому программному средству тайного покупателя</w:t>
+        <w:t>адачи дипломного проектирования, смоделирована предметная область и составлена спецификация требований к разрабатываемому программному средству</w:t>
       </w:r>
       <w:r>
         <w:rPr>
@@ -343,30 +320,7 @@
           <w:sz w:val="28"/>
           <w:szCs w:val="28"/>
         </w:rPr>
-        <w:t>На основе специ</w:t>
-      </w:r>
-      <w:bookmarkStart w:id="0" w:name="_GoBack"/>
-      <w:bookmarkEnd w:id="0"/>
-      <w:r>
-        <w:rPr>
-          <w:sz w:val="28"/>
-          <w:szCs w:val="28"/>
-        </w:rPr>
-        <w:t>фикации требований было провед</w:t>
-      </w:r>
-      <w:r>
-        <w:rPr>
-          <w:sz w:val="28"/>
-          <w:szCs w:val="28"/>
-        </w:rPr>
-        <w:t>е</w:t>
-      </w:r>
-      <w:r>
-        <w:rPr>
-          <w:sz w:val="28"/>
-          <w:szCs w:val="28"/>
-        </w:rPr>
-        <w:t>но проектирование ПС,</w:t>
+        <w:t>На основе спецификации требований было проведено проектирование ПС,</w:t>
       </w:r>
       <w:r>
         <w:rPr>
@@ -387,35 +341,7 @@
           <w:sz w:val="28"/>
           <w:szCs w:val="28"/>
         </w:rPr>
-        <w:t xml:space="preserve"> структуры ПС, его алгоритмов. Для подтверждения к</w:t>
-      </w:r>
-      <w:r>
-        <w:rPr>
-          <w:sz w:val="28"/>
-          <w:szCs w:val="28"/>
-        </w:rPr>
-        <w:t>а</w:t>
-      </w:r>
-      <w:r>
-        <w:rPr>
-          <w:sz w:val="28"/>
-          <w:szCs w:val="28"/>
-        </w:rPr>
-        <w:t>чества разработанного ПС было проведено тестирование. Разработано руков</w:t>
-      </w:r>
-      <w:r>
-        <w:rPr>
-          <w:sz w:val="28"/>
-          <w:szCs w:val="28"/>
-        </w:rPr>
-        <w:t>о</w:t>
-      </w:r>
-      <w:r>
-        <w:rPr>
-          <w:sz w:val="28"/>
-          <w:szCs w:val="28"/>
-        </w:rPr>
-        <w:t xml:space="preserve">дство пользователя. </w:t>
+        <w:t xml:space="preserve"> структуры ПС, его алгоритмов. Для подтверждения качества разработанного ПС было проведено тестирование. Разработано руководство пользователя. </w:t>
       </w:r>
       <w:r>
         <w:rPr>
@@ -445,31 +371,7 @@
         <w:rPr>
           <w:sz w:val="28"/>
         </w:rPr>
-        <w:t xml:space="preserve"> ра</w:t>
-      </w:r>
-      <w:r>
-        <w:rPr>
-          <w:sz w:val="28"/>
-        </w:rPr>
-        <w:t>з</w:t>
-      </w:r>
-      <w:r>
-        <w:rPr>
-          <w:sz w:val="28"/>
-        </w:rPr>
-        <w:t>раб</w:t>
-      </w:r>
-      <w:r>
-        <w:rPr>
-          <w:sz w:val="28"/>
-        </w:rPr>
-        <w:t>о</w:t>
-      </w:r>
-      <w:r>
-        <w:rPr>
-          <w:sz w:val="28"/>
-        </w:rPr>
-        <w:t>танного ПС.</w:t>
+        <w:t xml:space="preserve"> разработанного ПС.</w:t>
       </w:r>
     </w:p>
     <w:p>
@@ -487,42 +389,7 @@
           <w:sz w:val="28"/>
           <w:szCs w:val="28"/>
         </w:rPr>
-        <w:t>Студент</w:t>
-      </w:r>
-      <w:r>
-        <w:rPr>
-          <w:sz w:val="28"/>
-          <w:szCs w:val="28"/>
-        </w:rPr>
-        <w:t xml:space="preserve"> </w:t>
-      </w:r>
-      <w:r>
-        <w:rPr>
-          <w:sz w:val="28"/>
-          <w:szCs w:val="28"/>
-        </w:rPr>
-        <w:t xml:space="preserve">Снитовец </w:t>
-      </w:r>
-      <w:r>
-        <w:rPr>
-          <w:sz w:val="28"/>
-          <w:szCs w:val="28"/>
-        </w:rPr>
-        <w:t>М</w:t>
-      </w:r>
-      <w:r>
-        <w:rPr>
-          <w:sz w:val="28"/>
-          <w:szCs w:val="28"/>
-        </w:rPr>
-        <w:t>.В.</w:t>
-      </w:r>
-      <w:r>
-        <w:rPr>
-          <w:sz w:val="28"/>
-          <w:szCs w:val="28"/>
-        </w:rPr>
-        <w:t xml:space="preserve"> п</w:t>
+        <w:t>Студент п</w:t>
       </w:r>
       <w:r>
         <w:rPr>
@@ -636,19 +503,7 @@
         <w:rPr>
           <w:szCs w:val="28"/>
         </w:rPr>
-        <w:t>теор</w:t>
-      </w:r>
-      <w:r>
-        <w:rPr>
-          <w:szCs w:val="28"/>
-        </w:rPr>
-        <w:t>е</w:t>
-      </w:r>
-      <w:r>
-        <w:rPr>
-          <w:szCs w:val="28"/>
-        </w:rPr>
-        <w:t xml:space="preserve">тические </w:t>
+        <w:t xml:space="preserve">теоретические </w:t>
       </w:r>
       <w:r>
         <w:rPr>
@@ -708,19 +563,7 @@
         <w:rPr>
           <w:szCs w:val="28"/>
         </w:rPr>
-        <w:t>практические н</w:t>
-      </w:r>
-      <w:r>
-        <w:rPr>
-          <w:szCs w:val="28"/>
-        </w:rPr>
-        <w:t>а</w:t>
-      </w:r>
-      <w:r>
-        <w:rPr>
-          <w:szCs w:val="28"/>
-        </w:rPr>
-        <w:t xml:space="preserve">выки в их </w:t>
+        <w:t xml:space="preserve">практические навыки в их </w:t>
       </w:r>
       <w:r>
         <w:rPr>
@@ -756,19 +599,7 @@
         <w:rPr>
           <w:szCs w:val="28"/>
         </w:rPr>
-        <w:t xml:space="preserve"> как на русском, так и на ан</w:t>
-      </w:r>
-      <w:r>
-        <w:rPr>
-          <w:szCs w:val="28"/>
-        </w:rPr>
-        <w:t>г</w:t>
-      </w:r>
-      <w:r>
-        <w:rPr>
-          <w:szCs w:val="28"/>
-        </w:rPr>
-        <w:t>лийском языке, умение проводить научно-исследовательскую работу.</w:t>
+        <w:t xml:space="preserve"> как на русском, так и на английском языке, умение проводить научно-исследовательскую работу.</w:t>
       </w:r>
     </w:p>
     <w:p>
@@ -823,6 +654,8 @@
         </w:rPr>
         <w:t>В.</w:t>
       </w:r>
+      <w:bookmarkStart w:id="0" w:name="_GoBack"/>
+      <w:bookmarkEnd w:id="0"/>
       <w:r>
         <w:rPr>
           <w:sz w:val="28"/>
@@ -835,21 +668,7 @@
           <w:sz w:val="28"/>
           <w:szCs w:val="28"/>
         </w:rPr>
-        <w:t>выполнен на высоком инж</w:t>
-      </w:r>
-      <w:r>
-        <w:rPr>
-          <w:sz w:val="28"/>
-          <w:szCs w:val="28"/>
-        </w:rPr>
-        <w:t>е</w:t>
-      </w:r>
-      <w:r>
-        <w:rPr>
-          <w:sz w:val="28"/>
-          <w:szCs w:val="28"/>
-        </w:rPr>
-        <w:t>нерном уровне</w:t>
+        <w:t>выполнен на высоком инженерном уровне</w:t>
       </w:r>
       <w:r>
         <w:rPr>
@@ -912,21 +731,7 @@
           <w:sz w:val="28"/>
           <w:szCs w:val="28"/>
         </w:rPr>
-        <w:t>заслуживает присвоения квалифик</w:t>
-      </w:r>
-      <w:r>
-        <w:rPr>
-          <w:sz w:val="28"/>
-          <w:szCs w:val="28"/>
-        </w:rPr>
-        <w:t>а</w:t>
-      </w:r>
-      <w:r>
-        <w:rPr>
-          <w:sz w:val="28"/>
-          <w:szCs w:val="28"/>
-        </w:rPr>
-        <w:t>ции инженер-программист</w:t>
+        <w:t>заслуживает присвоения квалификации инженер-программист</w:t>
       </w:r>
       <w:r>
         <w:rPr>
@@ -940,21 +745,7 @@
           <w:sz w:val="28"/>
           <w:szCs w:val="28"/>
         </w:rPr>
-        <w:t>«Программное обеспечение информ</w:t>
-      </w:r>
-      <w:r>
-        <w:rPr>
-          <w:sz w:val="28"/>
-          <w:szCs w:val="28"/>
-        </w:rPr>
-        <w:t>а</w:t>
-      </w:r>
-      <w:r>
-        <w:rPr>
-          <w:sz w:val="28"/>
-          <w:szCs w:val="28"/>
-        </w:rPr>
-        <w:t>ционных технологий»</w:t>
+        <w:t>«Программное обеспечение информационных технологий»</w:t>
       </w:r>
       <w:r>
         <w:rPr>
@@ -1190,6 +981,46 @@
         </w:rPr>
         <w:t>.</w:t>
       </w:r>
+    </w:p>
+    <w:p>
+      <w:pPr>
+        <w:ind w:firstLine="5387"/>
+        <w:rPr>
+          <w:sz w:val="24"/>
+          <w:szCs w:val="26"/>
+        </w:rPr>
+      </w:pPr>
+      <w:r>
+        <w:rPr>
+          <w:sz w:val="24"/>
+          <w:szCs w:val="26"/>
+        </w:rPr>
+        <w:t>подпись</w:t>
+      </w:r>
+    </w:p>
+    <w:p>
+      <w:pPr>
+        <w:rPr>
+          <w:sz w:val="24"/>
+          <w:szCs w:val="24"/>
+        </w:rPr>
+      </w:pPr>
+      <w:r>
+        <w:rPr>
+          <w:sz w:val="26"/>
+          <w:szCs w:val="26"/>
+        </w:rPr>
+        <w:t>01.06.18</w:t>
+      </w:r>
+    </w:p>
+    <w:p>
+      <w:pPr>
+        <w:spacing w:line="216" w:lineRule="auto"/>
+        <w:jc w:val="both"/>
+        <w:rPr>
+          <w:sz w:val="28"/>
+        </w:rPr>
+      </w:pPr>
     </w:p>
     <w:sectPr>
       <w:pgSz w:w="11907" w:h="16840" w:code="9"/>
@@ -1227,6 +1058,50 @@
     <w:lsdException w:name="Subtitle" w:qFormat="1"/>
     <w:lsdException w:name="Strong" w:qFormat="1"/>
     <w:lsdException w:name="Emphasis" w:qFormat="1"/>
+    <w:lsdException w:name="Normal Table" w:semiHidden="1" w:unhideWhenUsed="1"/>
+    <w:lsdException w:name="Table Simple 1" w:semiHidden="1" w:unhideWhenUsed="1"/>
+    <w:lsdException w:name="Table Simple 2" w:semiHidden="1" w:unhideWhenUsed="1"/>
+    <w:lsdException w:name="Table Simple 3" w:semiHidden="1" w:unhideWhenUsed="1"/>
+    <w:lsdException w:name="Table Classic 1" w:semiHidden="1" w:unhideWhenUsed="1"/>
+    <w:lsdException w:name="Table Classic 2" w:semiHidden="1" w:unhideWhenUsed="1"/>
+    <w:lsdException w:name="Table Classic 3" w:semiHidden="1" w:unhideWhenUsed="1"/>
+    <w:lsdException w:name="Table Classic 4" w:semiHidden="1" w:unhideWhenUsed="1"/>
+    <w:lsdException w:name="Table Colorful 1" w:semiHidden="1" w:unhideWhenUsed="1"/>
+    <w:lsdException w:name="Table Colorful 2" w:semiHidden="1" w:unhideWhenUsed="1"/>
+    <w:lsdException w:name="Table Colorful 3" w:semiHidden="1" w:unhideWhenUsed="1"/>
+    <w:lsdException w:name="Table Columns 1" w:semiHidden="1" w:unhideWhenUsed="1"/>
+    <w:lsdException w:name="Table Columns 2" w:semiHidden="1" w:unhideWhenUsed="1"/>
+    <w:lsdException w:name="Table Columns 3" w:semiHidden="1" w:unhideWhenUsed="1"/>
+    <w:lsdException w:name="Table Columns 4" w:semiHidden="1" w:unhideWhenUsed="1"/>
+    <w:lsdException w:name="Table Columns 5" w:semiHidden="1" w:unhideWhenUsed="1"/>
+    <w:lsdException w:name="Table Grid 1" w:semiHidden="1" w:unhideWhenUsed="1"/>
+    <w:lsdException w:name="Table Grid 2" w:semiHidden="1" w:unhideWhenUsed="1"/>
+    <w:lsdException w:name="Table Grid 3" w:semiHidden="1" w:unhideWhenUsed="1"/>
+    <w:lsdException w:name="Table Grid 4" w:semiHidden="1" w:unhideWhenUsed="1"/>
+    <w:lsdException w:name="Table Grid 5" w:semiHidden="1" w:unhideWhenUsed="1"/>
+    <w:lsdException w:name="Table Grid 6" w:semiHidden="1" w:unhideWhenUsed="1"/>
+    <w:lsdException w:name="Table Grid 7" w:semiHidden="1" w:unhideWhenUsed="1"/>
+    <w:lsdException w:name="Table Grid 8" w:semiHidden="1" w:unhideWhenUsed="1"/>
+    <w:lsdException w:name="Table List 1" w:semiHidden="1" w:unhideWhenUsed="1"/>
+    <w:lsdException w:name="Table List 2" w:semiHidden="1" w:unhideWhenUsed="1"/>
+    <w:lsdException w:name="Table List 3" w:semiHidden="1" w:unhideWhenUsed="1"/>
+    <w:lsdException w:name="Table List 4" w:semiHidden="1" w:unhideWhenUsed="1"/>
+    <w:lsdException w:name="Table List 5" w:semiHidden="1" w:unhideWhenUsed="1"/>
+    <w:lsdException w:name="Table List 6" w:semiHidden="1" w:unhideWhenUsed="1"/>
+    <w:lsdException w:name="Table List 7" w:semiHidden="1" w:unhideWhenUsed="1"/>
+    <w:lsdException w:name="Table List 8" w:semiHidden="1" w:unhideWhenUsed="1"/>
+    <w:lsdException w:name="Table 3D effects 1" w:semiHidden="1" w:unhideWhenUsed="1"/>
+    <w:lsdException w:name="Table 3D effects 2" w:semiHidden="1" w:unhideWhenUsed="1"/>
+    <w:lsdException w:name="Table 3D effects 3" w:semiHidden="1" w:unhideWhenUsed="1"/>
+    <w:lsdException w:name="Table Contemporary" w:semiHidden="1" w:unhideWhenUsed="1"/>
+    <w:lsdException w:name="Table Elegant" w:semiHidden="1" w:unhideWhenUsed="1"/>
+    <w:lsdException w:name="Table Professional" w:semiHidden="1" w:unhideWhenUsed="1"/>
+    <w:lsdException w:name="Table Subtle 1" w:semiHidden="1" w:unhideWhenUsed="1"/>
+    <w:lsdException w:name="Table Subtle 2" w:semiHidden="1" w:unhideWhenUsed="1"/>
+    <w:lsdException w:name="Table Web 1" w:semiHidden="1" w:unhideWhenUsed="1"/>
+    <w:lsdException w:name="Table Web 2" w:semiHidden="1" w:unhideWhenUsed="1"/>
+    <w:lsdException w:name="Table Web 3" w:semiHidden="1" w:unhideWhenUsed="1"/>
+    <w:lsdException w:name="Table Theme" w:semiHidden="1" w:unhideWhenUsed="1"/>
     <w:lsdException w:name="Placeholder Text" w:semiHidden="1" w:uiPriority="99"/>
     <w:lsdException w:name="No Spacing" w:uiPriority="1" w:qFormat="1"/>
     <w:lsdException w:name="Light Shading" w:uiPriority="60"/>
@@ -1452,11 +1327,15 @@
   </w:style>
   <w:style w:type="character" w:default="1" w:styleId="DefaultParagraphFont">
     <w:name w:val="Default Paragraph Font"/>
+    <w:uiPriority w:val="1"/>
     <w:semiHidden/>
+    <w:unhideWhenUsed/>
   </w:style>
   <w:style w:type="table" w:default="1" w:styleId="TableNormal">
     <w:name w:val="Normal Table"/>
+    <w:uiPriority w:val="99"/>
     <w:semiHidden/>
+    <w:unhideWhenUsed/>
     <w:tblPr>
       <w:tblInd w:w="0" w:type="dxa"/>
       <w:tblCellMar>
@@ -1469,7 +1348,9 @@
   </w:style>
   <w:style w:type="numbering" w:default="1" w:styleId="NoList">
     <w:name w:val="No List"/>
+    <w:uiPriority w:val="99"/>
     <w:semiHidden/>
+    <w:unhideWhenUsed/>
   </w:style>
   <w:style w:type="paragraph" w:styleId="BodyText">
     <w:name w:val="Body Text"/>

</xml_diff>